<commit_message>
Bitte Änderungen in TO DO beachten! Die Präsentation dient euch erstmal als Vorlage. Ich kopiere eure Folien dann in die eigentliche. Die Arbeit ist so besser verteilt.
</commit_message>
<xml_diff>
--- a/Lastenheft to do.docx
+++ b/Lastenheft to do.docx
@@ -394,13 +394,54 @@
           </w:p>
         </w:tc>
       </w:tr>
+      <w:tr>
+        <w:tc>
+          <w:tcPr>
+            <w:tcW w:w="3070" w:type="dxa"/>
+          </w:tcPr>
+          <w:p>
+            <w:r>
+              <w:t>Präsentationsfolien einfügen</w:t>
+            </w:r>
+          </w:p>
+        </w:tc>
+        <w:tc>
+          <w:tcPr>
+            <w:tcW w:w="1851" w:type="dxa"/>
+          </w:tcPr>
+          <w:p>
+            <w:r>
+              <w:t>Alle</w:t>
+            </w:r>
+          </w:p>
+        </w:tc>
+        <w:tc>
+          <w:tcPr>
+            <w:tcW w:w="4259" w:type="dxa"/>
+          </w:tcPr>
+          <w:p>
+            <w:r>
+              <w:t xml:space="preserve">Den eigenen Anteil bereits in Folienform für die Präsentation hochladen, damit ich (Roland) die Folien nur noch in die Präsentation kopieren muss. </w:t>
+            </w:r>
+          </w:p>
+        </w:tc>
+      </w:tr>
     </w:tbl>
     <w:p>
       <w:pPr>
         <w:pStyle w:val="berschrift2"/>
       </w:pPr>
       <w:r>
-        <w:t>Deadline: 28.04</w:t>
+        <w:t>Deadline: 2</w:t>
+      </w:r>
+      <w:r>
+        <w:t>7</w:t>
+      </w:r>
+      <w:r>
+        <w:t>.04</w:t>
+      </w:r>
+      <w:r>
+        <w:t xml:space="preserve"> (vorgezogen von 28.04)</w:t>
       </w:r>
     </w:p>
     <w:p/>

</xml_diff>